<commit_message>
Added images to image file
</commit_message>
<xml_diff>
--- a/Resume_re_re_challange_doc.docx
+++ b/Resume_re_re_challange_doc.docx
@@ -21,31 +21,7 @@
     <w:p>
       <w:r>
         <w:tab/>
-        <w:t xml:space="preserve">First off </w:t>
-      </w:r>
-      <w:proofErr w:type="gramStart"/>
-      <w:r>
-        <w:t>I</w:t>
-      </w:r>
-      <w:proofErr w:type="gramEnd"/>
-      <w:r>
-        <w:t xml:space="preserve"> ‘</w:t>
-      </w:r>
-      <w:proofErr w:type="spellStart"/>
-      <w:r>
-        <w:t>DRY’ed</w:t>
-      </w:r>
-      <w:proofErr w:type="spellEnd"/>
-      <w:r>
-        <w:t xml:space="preserve"> the heck out of my </w:t>
-      </w:r>
-      <w:proofErr w:type="spellStart"/>
-      <w:r>
-        <w:t>jquery</w:t>
-      </w:r>
-      <w:proofErr w:type="spellEnd"/>
-      <w:r>
-        <w:t xml:space="preserve"> script.</w:t>
+        <w:t>First off I ‘DRY’ed the heck out of my jquery script.</w:t>
       </w:r>
       <w:r>
         <w:t xml:space="preserve"> This involved refactoring the individual title and body ID’s (like </w:t>
@@ -54,48 +30,71 @@
         <w:t>id=’skills-title’</w:t>
       </w:r>
       <w:r>
-        <w:t xml:space="preserve"> and id=’skills-body’</w:t>
-      </w:r>
-      <w:proofErr w:type="gramStart"/>
-      <w:r>
-        <w:t>)in</w:t>
-      </w:r>
-      <w:proofErr w:type="gramEnd"/>
-      <w:r>
-        <w:t xml:space="preserve"> the style sheet into classes (just class=’title’ and class=’body) then adjusting the script so that when a title got clicked it searched for the ‘.body’ child and applied the </w:t>
-      </w:r>
-      <w:proofErr w:type="spellStart"/>
-      <w:r>
-        <w:t>slidetoggle</w:t>
-      </w:r>
-      <w:proofErr w:type="spellEnd"/>
-      <w:r>
-        <w:t>.</w:t>
+        <w:t xml:space="preserve"> and id=’skills-body’)in the style sheet into classes (just class=’title’ and class=’body) then adjusting the script so that when a title got clicked it searched for the ‘.body’ child and applied the slidetoggle.</w:t>
       </w:r>
     </w:p>
     <w:p/>
     <w:p>
       <w:r>
         <w:tab/>
-        <w:t>Threw in a nifty background I found online. Dropped the opacity of the body so that you could see the background.</w:t>
+        <w:t>Threw in a</w:t>
+      </w:r>
+      <w:r>
+        <w:t xml:space="preserve"> few</w:t>
+      </w:r>
+      <w:r>
+        <w:t xml:space="preserve"> nifty background</w:t>
+      </w:r>
+      <w:r>
+        <w:t>s</w:t>
+      </w:r>
+      <w:r>
+        <w:t xml:space="preserve"> I found online</w:t>
+      </w:r>
+      <w:r>
+        <w:t xml:space="preserve"> onto each of the sections</w:t>
+      </w:r>
+      <w:r>
+        <w:t xml:space="preserve">. </w:t>
+      </w:r>
+      <w:r>
+        <w:t>Adjusted text color and a few other minor things to make it work out.</w:t>
       </w:r>
     </w:p>
     <w:p/>
     <w:p>
       <w:r>
         <w:tab/>
-        <w:t xml:space="preserve">Gave my titles an image for background, reduced their </w:t>
-      </w:r>
-      <w:proofErr w:type="spellStart"/>
-      <w:r>
-        <w:t>widthto</w:t>
-      </w:r>
-      <w:proofErr w:type="spellEnd"/>
-      <w:r>
-        <w:t xml:space="preserve"> the width of the image and used “margin: 0 auto” to center them. </w:t>
+        <w:t>Gave my titles an image for background, reduced their width</w:t>
+      </w:r>
+      <w:r>
+        <w:t xml:space="preserve"> </w:t>
+      </w:r>
+      <w:r>
+        <w:t xml:space="preserve">to the width of the image and used “margin: 0 auto” to center them. </w:t>
+      </w:r>
+    </w:p>
+    <w:p/>
+    <w:p>
+      <w:r>
+        <w:tab/>
+        <w:t>Put some padding on the body to space things out a bit more, reduced the width to 80% for more of a margin and centered using auto.</w:t>
+      </w:r>
+    </w:p>
+    <w:p/>
+    <w:p>
+      <w:r>
+        <w:tab/>
+        <w:t>Put all images in an images file.</w:t>
       </w:r>
       <w:bookmarkStart w:id="0" w:name="_GoBack"/>
       <w:bookmarkEnd w:id="0"/>
+    </w:p>
+    <w:p/>
+    <w:p>
+      <w:r>
+        <w:tab/>
+      </w:r>
     </w:p>
     <w:sectPr>
       <w:pgSz w:w="12240" w:h="15840"/>

</xml_diff>